<commit_message>
adicionadas aulas 3 e 4 - Gestao e Lideranca Crista
</commit_message>
<xml_diff>
--- a/Theology/2025/Primeiro Periodo/Gestao e Lideranca Crista/Aula 1.docx
+++ b/Theology/2025/Primeiro Periodo/Gestao e Lideranca Crista/Aula 1.docx
@@ -13,7 +13,6 @@
         </w:rPr>
       </w:pPr>
       <w:commentRangeStart w:id="0"/>
-      <w:proofErr w:type="spellStart"/>
       <w:r>
         <w:rPr>
           <w:b/>
@@ -23,9 +22,8 @@
           <w:u w:val="single"/>
           <w:lang w:val="pt-BR"/>
         </w:rPr>
-        <w:t>Gestao</w:t>
-      </w:r>
-      <w:proofErr w:type="spellEnd"/>
+        <w:t>Gestão</w:t>
+      </w:r>
       <w:r>
         <w:rPr>
           <w:b/>
@@ -37,7 +35,6 @@
         </w:rPr>
         <w:t xml:space="preserve"> e </w:t>
       </w:r>
-      <w:proofErr w:type="spellStart"/>
       <w:r>
         <w:rPr>
           <w:b/>
@@ -47,9 +44,8 @@
           <w:u w:val="single"/>
           <w:lang w:val="pt-BR"/>
         </w:rPr>
-        <w:t>Lideranca</w:t>
-      </w:r>
-      <w:proofErr w:type="spellEnd"/>
+        <w:t>Liderança</w:t>
+      </w:r>
       <w:r>
         <w:rPr>
           <w:b/>
@@ -114,6 +110,11 @@
       </w:r>
     </w:p>
     <w:p>
+      <w:pPr>
+        <w:rPr>
+          <w:lang w:val="pt-BR"/>
+        </w:rPr>
+      </w:pPr>
       <w:r>
         <w:rPr>
           <w:lang w:val="pt-BR"/>
@@ -121,11 +122,22 @@
         <w:t>Professor? Samuel Everton</w:t>
       </w:r>
       <w:r>
+        <w:rPr>
+          <w:lang w:val="pt-BR"/>
+        </w:rPr>
         <w:t> </w:t>
       </w:r>
     </w:p>
     <w:p>
-      <w:r>
+      <w:pPr>
+        <w:rPr>
+          <w:lang w:val="pt-BR"/>
+        </w:rPr>
+      </w:pPr>
+      <w:r>
+        <w:rPr>
+          <w:lang w:val="pt-BR"/>
+        </w:rPr>
         <w:t> </w:t>
       </w:r>
     </w:p>
@@ -179,14 +191,12 @@
         </w:rPr>
         <w:t xml:space="preserve">1 Trabalho de pesquisa </w:t>
       </w:r>
-      <w:proofErr w:type="gramStart"/>
-      <w:r>
-        <w:rPr>
-          <w:lang w:val="pt-BR"/>
-        </w:rPr>
-        <w:t>[Entregar</w:t>
-      </w:r>
-      <w:proofErr w:type="gramEnd"/>
+      <w:r>
+        <w:rPr>
+          <w:lang w:val="pt-BR"/>
+        </w:rPr>
+        <w:t>[entregar</w:t>
+      </w:r>
       <w:r>
         <w:rPr>
           <w:lang w:val="pt-BR"/>
@@ -218,14 +228,12 @@
           <w:numId w:val="54"/>
         </w:numPr>
       </w:pPr>
-      <w:proofErr w:type="gramStart"/>
-      <w:r>
-        <w:rPr>
-          <w:lang w:val="pt-BR"/>
-        </w:rPr>
-        <w:t>Media</w:t>
-      </w:r>
-      <w:proofErr w:type="gramEnd"/>
+      <w:r>
+        <w:rPr>
+          <w:lang w:val="pt-BR"/>
+        </w:rPr>
+        <w:t>Média</w:t>
+      </w:r>
       <w:r>
         <w:rPr>
           <w:lang w:val="pt-BR"/>
@@ -312,15 +320,13 @@
         </w:rPr>
         <w:t xml:space="preserve">Curso para </w:t>
       </w:r>
-      <w:proofErr w:type="spellStart"/>
       <w:r>
         <w:rPr>
           <w:color w:val="FF0000"/>
           <w:lang w:val="pt-BR"/>
         </w:rPr>
-        <w:t>formacao</w:t>
-      </w:r>
-      <w:proofErr w:type="spellEnd"/>
+        <w:t>formação</w:t>
+      </w:r>
       <w:r>
         <w:rPr>
           <w:color w:val="FF0000"/>
@@ -328,15 +334,13 @@
         </w:rPr>
         <w:t xml:space="preserve"> de </w:t>
       </w:r>
-      <w:proofErr w:type="spellStart"/>
       <w:r>
         <w:rPr>
           <w:color w:val="FF0000"/>
           <w:lang w:val="pt-BR"/>
         </w:rPr>
-        <w:t>liders</w:t>
-      </w:r>
-      <w:proofErr w:type="spellEnd"/>
+        <w:t>líderes</w:t>
+      </w:r>
       <w:r>
         <w:rPr>
           <w:color w:val="FF0000"/>
@@ -443,15 +447,13 @@
         </w:rPr>
         <w:t xml:space="preserve">Livreto – O Poder da Verdade – </w:t>
       </w:r>
-      <w:proofErr w:type="spellStart"/>
       <w:r>
         <w:rPr>
           <w:color w:val="FF0000"/>
           <w:lang w:val="pt-BR"/>
         </w:rPr>
-        <w:t>Imoportante</w:t>
-      </w:r>
-      <w:proofErr w:type="spellEnd"/>
+        <w:t>Importante</w:t>
+      </w:r>
       <w:r>
         <w:rPr>
           <w:color w:val="FF0000"/>
@@ -509,28 +511,24 @@
         </w:rPr>
         <w:t xml:space="preserve">Uma das </w:t>
       </w:r>
-      <w:proofErr w:type="spellStart"/>
-      <w:r>
-        <w:rPr>
-          <w:lang w:val="pt-BR"/>
-        </w:rPr>
-        <w:t>caracteristicas</w:t>
-      </w:r>
-      <w:proofErr w:type="spellEnd"/>
+      <w:r>
+        <w:rPr>
+          <w:lang w:val="pt-BR"/>
+        </w:rPr>
+        <w:t>características</w:t>
+      </w:r>
       <w:r>
         <w:rPr>
           <w:lang w:val="pt-BR"/>
         </w:rPr>
         <w:t xml:space="preserve"> importantes de um bom </w:t>
       </w:r>
-      <w:proofErr w:type="spellStart"/>
-      <w:r>
-        <w:rPr>
-          <w:lang w:val="pt-BR"/>
-        </w:rPr>
-        <w:t>lider</w:t>
-      </w:r>
-      <w:proofErr w:type="spellEnd"/>
+      <w:r>
+        <w:rPr>
+          <w:lang w:val="pt-BR"/>
+        </w:rPr>
+        <w:t>líder</w:t>
+      </w:r>
       <w:r>
         <w:rPr>
           <w:lang w:val="pt-BR"/>
@@ -557,56 +555,48 @@
           <w:lang w:val="pt-BR"/>
         </w:rPr>
       </w:pPr>
-      <w:proofErr w:type="spellStart"/>
-      <w:r>
-        <w:rPr>
-          <w:lang w:val="pt-BR"/>
-        </w:rPr>
-        <w:t>Administracao</w:t>
-      </w:r>
-      <w:proofErr w:type="spellEnd"/>
+      <w:r>
+        <w:rPr>
+          <w:lang w:val="pt-BR"/>
+        </w:rPr>
+        <w:t>Administração</w:t>
+      </w:r>
       <w:r>
         <w:rPr>
           <w:lang w:val="pt-BR"/>
         </w:rPr>
         <w:t xml:space="preserve">: Tudo que diz respeito a </w:t>
       </w:r>
-      <w:proofErr w:type="spellStart"/>
-      <w:r>
-        <w:rPr>
-          <w:lang w:val="pt-BR"/>
-        </w:rPr>
-        <w:t>logistica</w:t>
-      </w:r>
-      <w:proofErr w:type="spellEnd"/>
+      <w:r>
+        <w:rPr>
+          <w:lang w:val="pt-BR"/>
+        </w:rPr>
+        <w:t>logística</w:t>
+      </w:r>
       <w:r>
         <w:rPr>
           <w:lang w:val="pt-BR"/>
         </w:rPr>
         <w:t xml:space="preserve">, </w:t>
       </w:r>
-      <w:proofErr w:type="spellStart"/>
-      <w:r>
-        <w:rPr>
-          <w:lang w:val="pt-BR"/>
-        </w:rPr>
-        <w:t>administracao</w:t>
-      </w:r>
-      <w:proofErr w:type="spellEnd"/>
+      <w:r>
+        <w:rPr>
+          <w:lang w:val="pt-BR"/>
+        </w:rPr>
+        <w:t>administração</w:t>
+      </w:r>
       <w:r>
         <w:rPr>
           <w:lang w:val="pt-BR"/>
         </w:rPr>
         <w:t xml:space="preserve">, </w:t>
       </w:r>
-      <w:proofErr w:type="spellStart"/>
-      <w:r>
-        <w:rPr>
-          <w:lang w:val="pt-BR"/>
-        </w:rPr>
-        <w:t>execucao</w:t>
-      </w:r>
-      <w:proofErr w:type="spellEnd"/>
+      <w:r>
+        <w:rPr>
+          <w:lang w:val="pt-BR"/>
+        </w:rPr>
+        <w:t>execução</w:t>
+      </w:r>
       <w:r>
         <w:rPr>
           <w:lang w:val="pt-BR"/>
@@ -654,51 +644,37 @@
           <w:lang w:val="pt-BR"/>
         </w:rPr>
       </w:pPr>
-      <w:proofErr w:type="spellStart"/>
       <w:r>
         <w:rPr>
           <w:lang w:val="pt-BR"/>
         </w:rPr>
         <w:lastRenderedPageBreak/>
-        <w:t>Visivel</w:t>
-      </w:r>
-      <w:proofErr w:type="spellEnd"/>
+        <w:t>Visível</w:t>
+      </w:r>
       <w:r>
         <w:rPr>
           <w:lang w:val="pt-BR"/>
         </w:rPr>
         <w:t xml:space="preserve">: </w:t>
       </w:r>
-      <w:proofErr w:type="spellStart"/>
-      <w:r>
-        <w:rPr>
-          <w:lang w:val="pt-BR"/>
-        </w:rPr>
-        <w:t>Nao</w:t>
-      </w:r>
-      <w:proofErr w:type="spellEnd"/>
+      <w:r>
+        <w:rPr>
+          <w:lang w:val="pt-BR"/>
+        </w:rPr>
+        <w:t>Não</w:t>
+      </w:r>
       <w:r>
         <w:rPr>
           <w:lang w:val="pt-BR"/>
         </w:rPr>
         <w:t xml:space="preserve"> tem rugas, </w:t>
       </w:r>
-      <w:proofErr w:type="gramStart"/>
-      <w:r>
-        <w:rPr>
-          <w:lang w:val="pt-BR"/>
-        </w:rPr>
-        <w:t xml:space="preserve">Maculas, </w:t>
-      </w:r>
-      <w:r>
-        <w:rPr>
-          <w:b/>
-          <w:bCs/>
-          <w:lang w:val="pt-BR"/>
-        </w:rPr>
-        <w:t>e santa</w:t>
-      </w:r>
-      <w:proofErr w:type="gramEnd"/>
+      <w:r>
+        <w:rPr>
+          <w:lang w:val="pt-BR"/>
+        </w:rPr>
+        <w:t>Maculas e santa</w:t>
+      </w:r>
       <w:r>
         <w:rPr>
           <w:lang w:val="pt-BR"/>
@@ -713,58 +689,50 @@
           <w:numId w:val="65"/>
         </w:numPr>
       </w:pPr>
-      <w:proofErr w:type="spellStart"/>
-      <w:r>
-        <w:rPr>
-          <w:lang w:val="pt-BR"/>
-        </w:rPr>
-        <w:t>Invisivel</w:t>
-      </w:r>
-      <w:proofErr w:type="spellEnd"/>
+      <w:r>
+        <w:rPr>
+          <w:lang w:val="pt-BR"/>
+        </w:rPr>
+        <w:t>Invisível</w:t>
+      </w:r>
       <w:r>
         <w:rPr>
           <w:lang w:val="pt-BR"/>
         </w:rPr>
         <w:t xml:space="preserve">: </w:t>
       </w:r>
-      <w:proofErr w:type="spellStart"/>
-      <w:r>
-        <w:rPr>
-          <w:lang w:val="pt-BR"/>
-        </w:rPr>
-        <w:t>Esta</w:t>
-      </w:r>
-      <w:proofErr w:type="spellEnd"/>
+      <w:r>
+        <w:rPr>
+          <w:lang w:val="pt-BR"/>
+        </w:rPr>
+        <w:t>Está</w:t>
+      </w:r>
       <w:r>
         <w:rPr>
           <w:lang w:val="pt-BR"/>
         </w:rPr>
         <w:t xml:space="preserve"> localizada em uma cidade, </w:t>
       </w:r>
-      <w:proofErr w:type="spellStart"/>
-      <w:r>
-        <w:rPr>
-          <w:lang w:val="pt-BR"/>
-        </w:rPr>
-        <w:t>esta</w:t>
-      </w:r>
-      <w:proofErr w:type="spellEnd"/>
+      <w:r>
+        <w:rPr>
+          <w:lang w:val="pt-BR"/>
+        </w:rPr>
+        <w:t>está</w:t>
+      </w:r>
       <w:r>
         <w:rPr>
           <w:lang w:val="pt-BR"/>
         </w:rPr>
         <w:t xml:space="preserve"> subordinada as leis locais, tem CNPJ, precisa respeitar as leis; e um ajuntamento de pessoas imperfeitas. </w:t>
       </w:r>
-      <w:proofErr w:type="spellStart"/>
       <w:r>
         <w:rPr>
           <w:b/>
           <w:bCs/>
           <w:lang w:val="pt-BR"/>
         </w:rPr>
-        <w:t>Justificacao</w:t>
-      </w:r>
-      <w:proofErr w:type="spellEnd"/>
+        <w:t>Justificação</w:t>
+      </w:r>
       <w:r>
         <w:rPr>
           <w:b/>
@@ -773,16 +741,14 @@
         </w:rPr>
         <w:t xml:space="preserve"> e igual </w:t>
       </w:r>
-      <w:proofErr w:type="spellStart"/>
       <w:r>
         <w:rPr>
           <w:b/>
           <w:bCs/>
           <w:lang w:val="pt-BR"/>
         </w:rPr>
-        <w:t>perdao</w:t>
-      </w:r>
-      <w:proofErr w:type="spellEnd"/>
+        <w:t>perdão</w:t>
+      </w:r>
       <w:r>
         <w:rPr>
           <w:b/>
@@ -805,16 +771,14 @@
           <w:lang w:val="pt-BR"/>
         </w:rPr>
       </w:pPr>
-      <w:proofErr w:type="spellStart"/>
       <w:r>
         <w:rPr>
           <w:b/>
           <w:bCs/>
           <w:lang w:val="pt-BR"/>
         </w:rPr>
-        <w:t>Justificacao</w:t>
-      </w:r>
-      <w:proofErr w:type="spellEnd"/>
+        <w:t>Justificação</w:t>
+      </w:r>
       <w:r>
         <w:rPr>
           <w:b/>
@@ -829,44 +793,38 @@
         </w:rPr>
         <w:t xml:space="preserve">e igual a </w:t>
       </w:r>
-      <w:proofErr w:type="spellStart"/>
       <w:r>
         <w:rPr>
           <w:b/>
           <w:bCs/>
           <w:lang w:val="pt-BR"/>
         </w:rPr>
-        <w:t>perdao</w:t>
-      </w:r>
-      <w:proofErr w:type="spellEnd"/>
+        <w:t>perdão</w:t>
+      </w:r>
       <w:r>
         <w:rPr>
           <w:lang w:val="pt-BR"/>
         </w:rPr>
         <w:t xml:space="preserve">, quem recebe o </w:t>
       </w:r>
-      <w:proofErr w:type="spellStart"/>
-      <w:r>
-        <w:rPr>
-          <w:lang w:val="pt-BR"/>
-        </w:rPr>
-        <w:t>perdao</w:t>
-      </w:r>
-      <w:proofErr w:type="spellEnd"/>
+      <w:r>
+        <w:rPr>
+          <w:lang w:val="pt-BR"/>
+        </w:rPr>
+        <w:t>perdão</w:t>
+      </w:r>
       <w:r>
         <w:rPr>
           <w:lang w:val="pt-BR"/>
         </w:rPr>
         <w:t xml:space="preserve"> </w:t>
       </w:r>
-      <w:proofErr w:type="spellStart"/>
-      <w:r>
-        <w:rPr>
-          <w:lang w:val="pt-BR"/>
-        </w:rPr>
-        <w:t>tambem</w:t>
-      </w:r>
-      <w:proofErr w:type="spellEnd"/>
+      <w:r>
+        <w:rPr>
+          <w:lang w:val="pt-BR"/>
+        </w:rPr>
+        <w:t>também</w:t>
+      </w:r>
       <w:r>
         <w:rPr>
           <w:lang w:val="pt-BR"/>
@@ -881,16 +839,14 @@
         </w:rPr>
         <w:t xml:space="preserve">regenerada e junto a </w:t>
       </w:r>
-      <w:proofErr w:type="spellStart"/>
       <w:r>
         <w:rPr>
           <w:b/>
           <w:bCs/>
           <w:lang w:val="pt-BR"/>
         </w:rPr>
-        <w:t>regeneracao</w:t>
-      </w:r>
-      <w:proofErr w:type="spellEnd"/>
+        <w:t>regeneração</w:t>
+      </w:r>
       <w:r>
         <w:rPr>
           <w:b/>
@@ -899,34 +855,30 @@
         </w:rPr>
         <w:t xml:space="preserve"> e </w:t>
       </w:r>
-      <w:proofErr w:type="spellStart"/>
       <w:r>
         <w:rPr>
           <w:b/>
           <w:bCs/>
           <w:lang w:val="pt-BR"/>
         </w:rPr>
-        <w:t>uniciado</w:t>
-      </w:r>
-      <w:proofErr w:type="spellEnd"/>
+        <w:t>i</w:t>
+      </w:r>
       <w:r>
         <w:rPr>
           <w:b/>
           <w:bCs/>
           <w:lang w:val="pt-BR"/>
         </w:rPr>
-        <w:t xml:space="preserve"> um processo de </w:t>
-      </w:r>
-      <w:proofErr w:type="spellStart"/>
+        <w:t xml:space="preserve">niciado um processo de </w:t>
+      </w:r>
       <w:r>
         <w:rPr>
           <w:b/>
           <w:bCs/>
           <w:lang w:val="pt-BR"/>
         </w:rPr>
-        <w:t>Santificacao</w:t>
-      </w:r>
-      <w:proofErr w:type="spellEnd"/>
+        <w:t>Santificação</w:t>
+      </w:r>
       <w:r>
         <w:rPr>
           <w:lang w:val="pt-BR"/>
@@ -941,14 +893,12 @@
           <w:numId w:val="67"/>
         </w:numPr>
       </w:pPr>
-      <w:proofErr w:type="spellStart"/>
-      <w:r>
-        <w:rPr>
-          <w:lang w:val="pt-BR"/>
-        </w:rPr>
-        <w:t>Justificacao</w:t>
-      </w:r>
-      <w:proofErr w:type="spellEnd"/>
+      <w:r>
+        <w:rPr>
+          <w:lang w:val="pt-BR"/>
+        </w:rPr>
+        <w:t>Justificação</w:t>
+      </w:r>
       <w:r>
         <w:rPr>
           <w:lang w:val="pt-BR"/>
@@ -966,14 +916,24 @@
           <w:numId w:val="68"/>
         </w:numPr>
       </w:pPr>
-      <w:proofErr w:type="spellStart"/>
-      <w:r>
-        <w:rPr>
-          <w:lang w:val="pt-BR"/>
-        </w:rPr>
-        <w:t>Percao</w:t>
-      </w:r>
-      <w:proofErr w:type="spellEnd"/>
+      <w:r>
+        <w:rPr>
+          <w:lang w:val="pt-BR"/>
+        </w:rPr>
+        <w:t>Per</w:t>
+      </w:r>
+      <w:r>
+        <w:rPr>
+          <w:lang w:val="pt-BR"/>
+        </w:rPr>
+        <w:t>d</w:t>
+      </w:r>
+      <w:r>
+        <w:rPr>
+          <w:lang w:val="pt-BR"/>
+        </w:rPr>
+        <w:t>ão</w:t>
+      </w:r>
       <w:r>
         <w:rPr>
           <w:lang w:val="pt-BR"/>
@@ -991,14 +951,12 @@
           <w:numId w:val="69"/>
         </w:numPr>
       </w:pPr>
-      <w:proofErr w:type="spellStart"/>
-      <w:r>
-        <w:rPr>
-          <w:lang w:val="pt-BR"/>
-        </w:rPr>
-        <w:t>Regeneracao</w:t>
-      </w:r>
-      <w:proofErr w:type="spellEnd"/>
+      <w:r>
+        <w:rPr>
+          <w:lang w:val="pt-BR"/>
+        </w:rPr>
+        <w:t>Regeneração</w:t>
+      </w:r>
       <w:r>
         <w:rPr>
           <w:lang w:val="pt-BR"/>
@@ -1016,14 +974,12 @@
           <w:numId w:val="70"/>
         </w:numPr>
       </w:pPr>
-      <w:proofErr w:type="spellStart"/>
-      <w:r>
-        <w:rPr>
-          <w:lang w:val="pt-BR"/>
-        </w:rPr>
-        <w:t>Santificacao</w:t>
-      </w:r>
-      <w:proofErr w:type="spellEnd"/>
+      <w:r>
+        <w:rPr>
+          <w:lang w:val="pt-BR"/>
+        </w:rPr>
+        <w:t>Santificação</w:t>
+      </w:r>
       <w:r>
         <w:rPr>
           <w:lang w:val="pt-BR"/>
@@ -1047,14 +1003,12 @@
         </w:rPr>
         <w:t xml:space="preserve">E um processo </w:t>
       </w:r>
-      <w:proofErr w:type="spellStart"/>
-      <w:r>
-        <w:rPr>
-          <w:lang w:val="pt-BR"/>
-        </w:rPr>
-        <w:t>contiuo</w:t>
-      </w:r>
-      <w:proofErr w:type="spellEnd"/>
+      <w:r>
+        <w:rPr>
+          <w:lang w:val="pt-BR"/>
+        </w:rPr>
+        <w:t>contínuo</w:t>
+      </w:r>
       <w:r>
         <w:t> </w:t>
       </w:r>
@@ -1075,56 +1029,48 @@
         </w:rPr>
         <w:t xml:space="preserve">A igreja liderada e a igreja </w:t>
       </w:r>
-      <w:proofErr w:type="spellStart"/>
-      <w:r>
-        <w:rPr>
-          <w:lang w:val="pt-BR"/>
-        </w:rPr>
-        <w:t>visivel</w:t>
-      </w:r>
-      <w:proofErr w:type="spellEnd"/>
+      <w:r>
+        <w:rPr>
+          <w:lang w:val="pt-BR"/>
+        </w:rPr>
+        <w:t>visível</w:t>
+      </w:r>
       <w:r>
         <w:rPr>
           <w:lang w:val="pt-BR"/>
         </w:rPr>
         <w:t xml:space="preserve">, a igreja </w:t>
       </w:r>
-      <w:proofErr w:type="spellStart"/>
-      <w:r>
-        <w:rPr>
-          <w:lang w:val="pt-BR"/>
-        </w:rPr>
-        <w:t>invisivel</w:t>
-      </w:r>
-      <w:proofErr w:type="spellEnd"/>
+      <w:r>
+        <w:rPr>
+          <w:lang w:val="pt-BR"/>
+        </w:rPr>
+        <w:t>invisível</w:t>
+      </w:r>
       <w:r>
         <w:rPr>
           <w:lang w:val="pt-BR"/>
         </w:rPr>
         <w:t xml:space="preserve"> cristo e o </w:t>
       </w:r>
-      <w:proofErr w:type="spellStart"/>
-      <w:r>
-        <w:rPr>
-          <w:lang w:val="pt-BR"/>
-        </w:rPr>
-        <w:t>cabeca</w:t>
-      </w:r>
-      <w:proofErr w:type="spellEnd"/>
+      <w:r>
+        <w:rPr>
+          <w:lang w:val="pt-BR"/>
+        </w:rPr>
+        <w:t>cabeça</w:t>
+      </w:r>
       <w:r>
         <w:rPr>
           <w:lang w:val="pt-BR"/>
         </w:rPr>
         <w:t xml:space="preserve"> e o </w:t>
       </w:r>
-      <w:proofErr w:type="spellStart"/>
-      <w:r>
-        <w:rPr>
-          <w:lang w:val="pt-BR"/>
-        </w:rPr>
-        <w:t>lider</w:t>
-      </w:r>
-      <w:proofErr w:type="spellEnd"/>
+      <w:r>
+        <w:rPr>
+          <w:lang w:val="pt-BR"/>
+        </w:rPr>
+        <w:t>líder</w:t>
+      </w:r>
       <w:r>
         <w:rPr>
           <w:lang w:val="pt-BR"/>
@@ -1157,14 +1103,12 @@
         </w:rPr>
         <w:t xml:space="preserve">O Sistema administrativo das igrejas </w:t>
       </w:r>
-      <w:proofErr w:type="spellStart"/>
-      <w:r>
-        <w:rPr>
-          <w:lang w:val="pt-BR"/>
-        </w:rPr>
-        <w:t>evangelicas</w:t>
-      </w:r>
-      <w:proofErr w:type="spellEnd"/>
+      <w:r>
+        <w:rPr>
+          <w:lang w:val="pt-BR"/>
+        </w:rPr>
+        <w:t>evangélicas</w:t>
+      </w:r>
       <w:r>
         <w:rPr>
           <w:lang w:val="pt-BR"/>
@@ -1202,14 +1146,12 @@
         </w:rPr>
         <w:t xml:space="preserve">Todo Crente exerce </w:t>
       </w:r>
-      <w:proofErr w:type="spellStart"/>
-      <w:r>
-        <w:rPr>
-          <w:lang w:val="pt-BR"/>
-        </w:rPr>
-        <w:t>lideranca</w:t>
-      </w:r>
-      <w:proofErr w:type="spellEnd"/>
+      <w:r>
+        <w:rPr>
+          <w:lang w:val="pt-BR"/>
+        </w:rPr>
+        <w:t>liderança</w:t>
+      </w:r>
       <w:r>
         <w:rPr>
           <w:lang w:val="pt-BR"/>
@@ -1227,58 +1169,48 @@
           <w:lang w:val="pt-BR"/>
         </w:rPr>
       </w:pPr>
-      <w:proofErr w:type="spellStart"/>
-      <w:r>
-        <w:rPr>
-          <w:lang w:val="pt-BR"/>
-        </w:rPr>
-        <w:t>Lideranca</w:t>
-      </w:r>
-      <w:proofErr w:type="spellEnd"/>
+      <w:r>
+        <w:rPr>
+          <w:lang w:val="pt-BR"/>
+        </w:rPr>
+        <w:t>Liderança</w:t>
+      </w:r>
       <w:r>
         <w:rPr>
           <w:lang w:val="pt-BR"/>
         </w:rPr>
         <w:t xml:space="preserve"> </w:t>
       </w:r>
-      <w:proofErr w:type="spellStart"/>
-      <w:r>
-        <w:rPr>
-          <w:lang w:val="pt-BR"/>
-        </w:rPr>
-        <w:t>nao</w:t>
-      </w:r>
-      <w:proofErr w:type="spellEnd"/>
+      <w:r>
+        <w:rPr>
+          <w:lang w:val="pt-BR"/>
+        </w:rPr>
+        <w:t>não</w:t>
+      </w:r>
       <w:r>
         <w:rPr>
           <w:lang w:val="pt-BR"/>
         </w:rPr>
         <w:t xml:space="preserve"> e resultado de </w:t>
       </w:r>
-      <w:proofErr w:type="spellStart"/>
-      <w:proofErr w:type="gramStart"/>
-      <w:r>
-        <w:rPr>
-          <w:lang w:val="pt-BR"/>
-        </w:rPr>
-        <w:t>titulo</w:t>
-      </w:r>
-      <w:proofErr w:type="spellEnd"/>
-      <w:proofErr w:type="gramEnd"/>
+      <w:r>
+        <w:rPr>
+          <w:lang w:val="pt-BR"/>
+        </w:rPr>
+        <w:t>título</w:t>
+      </w:r>
       <w:r>
         <w:rPr>
           <w:lang w:val="pt-BR"/>
         </w:rPr>
         <w:t xml:space="preserve">, mas de </w:t>
       </w:r>
-      <w:proofErr w:type="spellStart"/>
-      <w:r>
-        <w:rPr>
-          <w:lang w:val="pt-BR"/>
-        </w:rPr>
-        <w:t>influencia</w:t>
-      </w:r>
-      <w:proofErr w:type="spellEnd"/>
+      <w:r>
+        <w:rPr>
+          <w:lang w:val="pt-BR"/>
+        </w:rPr>
+        <w:t>influência</w:t>
+      </w:r>
       <w:r>
         <w:rPr>
           <w:lang w:val="pt-BR"/>
@@ -1319,14 +1251,12 @@
         </w:rPr>
         <w:t xml:space="preserve">TEM LIDERS QUE TEM O CARGO E TEM A </w:t>
       </w:r>
-      <w:proofErr w:type="gramStart"/>
-      <w:r>
-        <w:rPr>
-          <w:lang w:val="pt-BR"/>
-        </w:rPr>
-        <w:t>INFLUENCIA</w:t>
-      </w:r>
-      <w:proofErr w:type="gramEnd"/>
+      <w:r>
+        <w:rPr>
+          <w:lang w:val="pt-BR"/>
+        </w:rPr>
+        <w:t>INFLUÊNCIA</w:t>
+      </w:r>
       <w:r>
         <w:rPr>
           <w:lang w:val="pt-BR"/>
@@ -1399,42 +1329,48 @@
         </w:rPr>
         <w:t xml:space="preserve">A teologia liberal diz que a </w:t>
       </w:r>
-      <w:proofErr w:type="spellStart"/>
-      <w:r>
-        <w:rPr>
-          <w:lang w:val="pt-BR"/>
-        </w:rPr>
-        <w:t>Biblia</w:t>
-      </w:r>
-      <w:proofErr w:type="spellEnd"/>
+      <w:r>
+        <w:rPr>
+          <w:lang w:val="pt-BR"/>
+        </w:rPr>
+        <w:t>Bíblia</w:t>
+      </w:r>
       <w:r>
         <w:rPr>
           <w:lang w:val="pt-BR"/>
         </w:rPr>
         <w:t xml:space="preserve"> </w:t>
       </w:r>
-      <w:proofErr w:type="gramStart"/>
-      <w:r>
-        <w:rPr>
-          <w:lang w:val="pt-BR"/>
-        </w:rPr>
-        <w:t>contem</w:t>
-      </w:r>
-      <w:proofErr w:type="gramEnd"/>
-      <w:r>
-        <w:rPr>
-          <w:lang w:val="pt-BR"/>
-        </w:rPr>
-        <w:t xml:space="preserve"> a palavra de Deus mas </w:t>
-      </w:r>
-      <w:proofErr w:type="spellStart"/>
-      <w:r>
-        <w:rPr>
-          <w:lang w:val="pt-BR"/>
-        </w:rPr>
-        <w:t>nao</w:t>
-      </w:r>
-      <w:proofErr w:type="spellEnd"/>
+      <w:r>
+        <w:rPr>
+          <w:lang w:val="pt-BR"/>
+        </w:rPr>
+        <w:t>contém</w:t>
+      </w:r>
+      <w:r>
+        <w:rPr>
+          <w:lang w:val="pt-BR"/>
+        </w:rPr>
+        <w:t xml:space="preserve"> a palavra de </w:t>
+      </w:r>
+      <w:r>
+        <w:rPr>
+          <w:lang w:val="pt-BR"/>
+        </w:rPr>
+        <w:t>Deus,</w:t>
+      </w:r>
+      <w:r>
+        <w:rPr>
+          <w:lang w:val="pt-BR"/>
+        </w:rPr>
+        <w:t xml:space="preserve"> mas </w:t>
+      </w:r>
+      <w:r>
+        <w:rPr>
+          <w:lang w:val="pt-BR"/>
+        </w:rPr>
+        <w:t>não</w:t>
+      </w:r>
       <w:r>
         <w:rPr>
           <w:lang w:val="pt-BR"/>
@@ -1458,14 +1394,12 @@
         </w:rPr>
         <w:t xml:space="preserve">A igreja metodista segue a </w:t>
       </w:r>
-      <w:proofErr w:type="spellStart"/>
-      <w:r>
-        <w:rPr>
-          <w:lang w:val="pt-BR"/>
-        </w:rPr>
-        <w:t>visao</w:t>
-      </w:r>
-      <w:proofErr w:type="spellEnd"/>
+      <w:r>
+        <w:rPr>
+          <w:lang w:val="pt-BR"/>
+        </w:rPr>
+        <w:t>visão</w:t>
+      </w:r>
       <w:r>
         <w:rPr>
           <w:lang w:val="pt-BR"/>
@@ -1483,70 +1417,36 @@
           <w:lang w:val="pt-BR"/>
         </w:rPr>
       </w:pPr>
-      <w:proofErr w:type="gramStart"/>
-      <w:r>
-        <w:rPr>
-          <w:lang w:val="pt-BR"/>
-        </w:rPr>
-        <w:t xml:space="preserve">O </w:t>
-      </w:r>
-      <w:proofErr w:type="spellStart"/>
-      <w:r>
-        <w:rPr>
-          <w:lang w:val="pt-BR"/>
-        </w:rPr>
-        <w:t>Catolico</w:t>
-      </w:r>
-      <w:proofErr w:type="spellEnd"/>
+      <w:r>
+        <w:rPr>
+          <w:lang w:val="pt-BR"/>
+        </w:rPr>
+        <w:t>O Católico Apostólico Romano segue</w:t>
+      </w:r>
+      <w:r>
+        <w:rPr>
+          <w:lang w:val="pt-BR"/>
+        </w:rPr>
+        <w:t xml:space="preserve"> a </w:t>
+      </w:r>
+      <w:r>
+        <w:rPr>
+          <w:lang w:val="pt-BR"/>
+        </w:rPr>
+        <w:t>visão</w:t>
+      </w:r>
       <w:r>
         <w:rPr>
           <w:lang w:val="pt-BR"/>
         </w:rPr>
         <w:t xml:space="preserve"> </w:t>
       </w:r>
-      <w:proofErr w:type="spellStart"/>
-      <w:r>
-        <w:rPr>
-          <w:lang w:val="pt-BR"/>
-        </w:rPr>
-        <w:t>Apostolico</w:t>
-      </w:r>
-      <w:proofErr w:type="spellEnd"/>
-      <w:r>
-        <w:rPr>
-          <w:lang w:val="pt-BR"/>
-        </w:rPr>
-        <w:t xml:space="preserve"> Romano seguem</w:t>
-      </w:r>
-      <w:proofErr w:type="gramEnd"/>
-      <w:r>
-        <w:rPr>
-          <w:lang w:val="pt-BR"/>
-        </w:rPr>
-        <w:t xml:space="preserve"> a </w:t>
-      </w:r>
-      <w:proofErr w:type="spellStart"/>
-      <w:r>
-        <w:rPr>
-          <w:lang w:val="pt-BR"/>
-        </w:rPr>
-        <w:t>visao</w:t>
-      </w:r>
-      <w:proofErr w:type="spellEnd"/>
-      <w:r>
-        <w:rPr>
-          <w:lang w:val="pt-BR"/>
-        </w:rPr>
-        <w:t xml:space="preserve"> </w:t>
-      </w:r>
-      <w:proofErr w:type="spellStart"/>
-      <w:r>
-        <w:rPr>
-          <w:lang w:val="pt-BR"/>
-        </w:rPr>
-        <w:t>Teologica</w:t>
-      </w:r>
-      <w:proofErr w:type="spellEnd"/>
+      <w:r>
+        <w:rPr>
+          <w:lang w:val="pt-BR"/>
+        </w:rPr>
+        <w:t>Teológica</w:t>
+      </w:r>
       <w:r>
         <w:rPr>
           <w:lang w:val="pt-BR"/>
@@ -1570,28 +1470,24 @@
         </w:rPr>
         <w:t xml:space="preserve">Os </w:t>
       </w:r>
-      <w:proofErr w:type="spellStart"/>
-      <w:r>
-        <w:rPr>
-          <w:lang w:val="pt-BR"/>
-        </w:rPr>
-        <w:t>catolicos</w:t>
-      </w:r>
-      <w:proofErr w:type="spellEnd"/>
+      <w:r>
+        <w:rPr>
+          <w:lang w:val="pt-BR"/>
+        </w:rPr>
+        <w:t>católicos</w:t>
+      </w:r>
       <w:r>
         <w:rPr>
           <w:lang w:val="pt-BR"/>
         </w:rPr>
         <w:t xml:space="preserve"> eles anularam alguns </w:t>
       </w:r>
-      <w:proofErr w:type="spellStart"/>
-      <w:r>
-        <w:rPr>
-          <w:lang w:val="pt-BR"/>
-        </w:rPr>
-        <w:t>captulos</w:t>
-      </w:r>
-      <w:proofErr w:type="spellEnd"/>
+      <w:r>
+        <w:rPr>
+          <w:lang w:val="pt-BR"/>
+        </w:rPr>
+        <w:t>capítulos</w:t>
+      </w:r>
       <w:r>
         <w:rPr>
           <w:lang w:val="pt-BR"/>
@@ -1609,28 +1505,24 @@
           <w:lang w:val="pt-BR"/>
         </w:rPr>
       </w:pPr>
-      <w:proofErr w:type="spellStart"/>
-      <w:r>
-        <w:rPr>
-          <w:lang w:val="pt-BR"/>
-        </w:rPr>
-        <w:t>Nao</w:t>
-      </w:r>
-      <w:proofErr w:type="spellEnd"/>
+      <w:r>
+        <w:rPr>
+          <w:lang w:val="pt-BR"/>
+        </w:rPr>
+        <w:t>Não</w:t>
+      </w:r>
       <w:r>
         <w:rPr>
           <w:lang w:val="pt-BR"/>
         </w:rPr>
         <w:t xml:space="preserve"> creem em </w:t>
       </w:r>
-      <w:proofErr w:type="spellStart"/>
-      <w:r>
-        <w:rPr>
-          <w:lang w:val="pt-BR"/>
-        </w:rPr>
-        <w:t>Adao</w:t>
-      </w:r>
-      <w:proofErr w:type="spellEnd"/>
+      <w:r>
+        <w:rPr>
+          <w:lang w:val="pt-BR"/>
+        </w:rPr>
+        <w:t>Adão</w:t>
+      </w:r>
       <w:r>
         <w:rPr>
           <w:lang w:val="pt-BR"/>
@@ -1654,42 +1546,36 @@
         </w:rPr>
         <w:t xml:space="preserve">Se </w:t>
       </w:r>
-      <w:proofErr w:type="spellStart"/>
-      <w:r>
-        <w:rPr>
-          <w:lang w:val="pt-BR"/>
-        </w:rPr>
-        <w:t>Adao</w:t>
-      </w:r>
-      <w:proofErr w:type="spellEnd"/>
+      <w:r>
+        <w:rPr>
+          <w:lang w:val="pt-BR"/>
+        </w:rPr>
+        <w:t>Adão</w:t>
+      </w:r>
       <w:r>
         <w:rPr>
           <w:lang w:val="pt-BR"/>
         </w:rPr>
         <w:t xml:space="preserve"> e Eva </w:t>
       </w:r>
-      <w:proofErr w:type="spellStart"/>
-      <w:r>
-        <w:rPr>
-          <w:lang w:val="pt-BR"/>
-        </w:rPr>
-        <w:t>nao</w:t>
-      </w:r>
-      <w:proofErr w:type="spellEnd"/>
+      <w:r>
+        <w:rPr>
+          <w:lang w:val="pt-BR"/>
+        </w:rPr>
+        <w:t>não</w:t>
+      </w:r>
       <w:r>
         <w:rPr>
           <w:lang w:val="pt-BR"/>
         </w:rPr>
         <w:t xml:space="preserve"> existiram </w:t>
       </w:r>
-      <w:proofErr w:type="spellStart"/>
-      <w:r>
-        <w:rPr>
-          <w:lang w:val="pt-BR"/>
-        </w:rPr>
-        <w:t>nao</w:t>
-      </w:r>
-      <w:proofErr w:type="spellEnd"/>
+      <w:r>
+        <w:rPr>
+          <w:lang w:val="pt-BR"/>
+        </w:rPr>
+        <w:t>não</w:t>
+      </w:r>
       <w:r>
         <w:rPr>
           <w:lang w:val="pt-BR"/>
@@ -1713,42 +1599,36 @@
         </w:rPr>
         <w:t xml:space="preserve">O </w:t>
       </w:r>
-      <w:proofErr w:type="spellStart"/>
-      <w:r>
-        <w:rPr>
-          <w:lang w:val="pt-BR"/>
-        </w:rPr>
-        <w:t>Purgatorio</w:t>
-      </w:r>
-      <w:proofErr w:type="spellEnd"/>
+      <w:r>
+        <w:rPr>
+          <w:lang w:val="pt-BR"/>
+        </w:rPr>
+        <w:t>Purgatório</w:t>
+      </w:r>
       <w:r>
         <w:rPr>
           <w:lang w:val="pt-BR"/>
         </w:rPr>
         <w:t xml:space="preserve"> e uma </w:t>
       </w:r>
-      <w:proofErr w:type="spellStart"/>
-      <w:r>
-        <w:rPr>
-          <w:lang w:val="pt-BR"/>
-        </w:rPr>
-        <w:t>declaracao</w:t>
-      </w:r>
-      <w:proofErr w:type="spellEnd"/>
+      <w:r>
+        <w:rPr>
+          <w:lang w:val="pt-BR"/>
+        </w:rPr>
+        <w:t>declaração</w:t>
+      </w:r>
       <w:r>
         <w:rPr>
           <w:lang w:val="pt-BR"/>
         </w:rPr>
         <w:t xml:space="preserve"> de que a cruz de cristo </w:t>
       </w:r>
-      <w:proofErr w:type="spellStart"/>
-      <w:r>
-        <w:rPr>
-          <w:lang w:val="pt-BR"/>
-        </w:rPr>
-        <w:t>nao</w:t>
-      </w:r>
-      <w:proofErr w:type="spellEnd"/>
+      <w:r>
+        <w:rPr>
+          <w:lang w:val="pt-BR"/>
+        </w:rPr>
+        <w:t>não</w:t>
+      </w:r>
       <w:r>
         <w:rPr>
           <w:lang w:val="pt-BR"/>
@@ -1770,28 +1650,24 @@
         <w:lastRenderedPageBreak/>
         <w:t xml:space="preserve">Os </w:t>
       </w:r>
-      <w:proofErr w:type="spellStart"/>
-      <w:r>
-        <w:rPr>
-          <w:lang w:val="pt-BR"/>
-        </w:rPr>
-        <w:t>Catolicos</w:t>
-      </w:r>
-      <w:proofErr w:type="spellEnd"/>
+      <w:r>
+        <w:rPr>
+          <w:lang w:val="pt-BR"/>
+        </w:rPr>
+        <w:t>Católicos</w:t>
+      </w:r>
       <w:r>
         <w:rPr>
           <w:lang w:val="pt-BR"/>
         </w:rPr>
         <w:t xml:space="preserve"> </w:t>
       </w:r>
-      <w:proofErr w:type="spellStart"/>
-      <w:r>
-        <w:rPr>
-          <w:lang w:val="pt-BR"/>
-        </w:rPr>
-        <w:t>sao</w:t>
-      </w:r>
-      <w:proofErr w:type="spellEnd"/>
+      <w:r>
+        <w:rPr>
+          <w:lang w:val="pt-BR"/>
+        </w:rPr>
+        <w:t>são</w:t>
+      </w:r>
       <w:r>
         <w:rPr>
           <w:lang w:val="pt-BR"/>
@@ -1868,44 +1744,36 @@
         </w:rPr>
         <w:t xml:space="preserve">O verdadeiro </w:t>
       </w:r>
-      <w:proofErr w:type="spellStart"/>
-      <w:r>
-        <w:rPr>
-          <w:lang w:val="pt-BR"/>
-        </w:rPr>
-        <w:t>lider</w:t>
-      </w:r>
-      <w:proofErr w:type="spellEnd"/>
+      <w:r>
+        <w:rPr>
+          <w:lang w:val="pt-BR"/>
+        </w:rPr>
+        <w:t>líder</w:t>
+      </w:r>
       <w:r>
         <w:rPr>
           <w:lang w:val="pt-BR"/>
         </w:rPr>
         <w:t xml:space="preserve"> </w:t>
       </w:r>
-      <w:proofErr w:type="spellStart"/>
-      <w:r>
-        <w:rPr>
-          <w:lang w:val="pt-BR"/>
-        </w:rPr>
-        <w:t>nao</w:t>
-      </w:r>
-      <w:proofErr w:type="spellEnd"/>
+      <w:r>
+        <w:rPr>
+          <w:lang w:val="pt-BR"/>
+        </w:rPr>
+        <w:t>não</w:t>
+      </w:r>
       <w:r>
         <w:rPr>
           <w:lang w:val="pt-BR"/>
         </w:rPr>
         <w:t xml:space="preserve"> e visto pelo cargo que tem mas pela </w:t>
       </w:r>
-      <w:proofErr w:type="spellStart"/>
-      <w:proofErr w:type="gramStart"/>
-      <w:r>
-        <w:rPr>
-          <w:lang w:val="pt-BR"/>
-        </w:rPr>
-        <w:t>influencia</w:t>
-      </w:r>
-      <w:proofErr w:type="spellEnd"/>
-      <w:proofErr w:type="gramEnd"/>
+      <w:r>
+        <w:rPr>
+          <w:lang w:val="pt-BR"/>
+        </w:rPr>
+        <w:t>influência</w:t>
+      </w:r>
       <w:r>
         <w:rPr>
           <w:lang w:val="pt-BR"/>
@@ -1923,28 +1791,24 @@
           <w:lang w:val="pt-BR"/>
         </w:rPr>
       </w:pPr>
-      <w:proofErr w:type="spellStart"/>
-      <w:r>
-        <w:rPr>
-          <w:lang w:val="pt-BR"/>
-        </w:rPr>
-        <w:t>Gestao</w:t>
-      </w:r>
-      <w:proofErr w:type="spellEnd"/>
+      <w:r>
+        <w:rPr>
+          <w:lang w:val="pt-BR"/>
+        </w:rPr>
+        <w:t>Gestão</w:t>
+      </w:r>
       <w:r>
         <w:rPr>
           <w:lang w:val="pt-BR"/>
         </w:rPr>
         <w:t xml:space="preserve"> e </w:t>
       </w:r>
-      <w:proofErr w:type="spellStart"/>
-      <w:r>
-        <w:rPr>
-          <w:lang w:val="pt-BR"/>
-        </w:rPr>
-        <w:t>lideranca</w:t>
-      </w:r>
-      <w:proofErr w:type="spellEnd"/>
+      <w:r>
+        <w:rPr>
+          <w:lang w:val="pt-BR"/>
+        </w:rPr>
+        <w:t>liderança</w:t>
+      </w:r>
       <w:r>
         <w:rPr>
           <w:lang w:val="pt-BR"/>
@@ -1965,28 +1829,24 @@
         </w:rPr>
         <w:t xml:space="preserve">Administrar </w:t>
       </w:r>
-      <w:proofErr w:type="spellStart"/>
-      <w:r>
-        <w:rPr>
-          <w:lang w:val="pt-BR"/>
-        </w:rPr>
-        <w:t>einfluenciar</w:t>
-      </w:r>
-      <w:proofErr w:type="spellEnd"/>
+      <w:r>
+        <w:rPr>
+          <w:lang w:val="pt-BR"/>
+        </w:rPr>
+        <w:t>influenciar</w:t>
+      </w:r>
       <w:r>
         <w:rPr>
           <w:lang w:val="pt-BR"/>
         </w:rPr>
         <w:t xml:space="preserve"> </w:t>
       </w:r>
-      <w:proofErr w:type="spellStart"/>
-      <w:r>
-        <w:rPr>
-          <w:lang w:val="pt-BR"/>
-        </w:rPr>
-        <w:t>sao</w:t>
-      </w:r>
-      <w:proofErr w:type="spellEnd"/>
+      <w:r>
+        <w:rPr>
+          <w:lang w:val="pt-BR"/>
+        </w:rPr>
+        <w:t>são</w:t>
+      </w:r>
       <w:r>
         <w:rPr>
           <w:lang w:val="pt-BR"/>
@@ -2007,42 +1867,36 @@
           <w:lang w:val="pt-BR"/>
         </w:rPr>
       </w:pPr>
-      <w:proofErr w:type="spellStart"/>
-      <w:r>
-        <w:rPr>
-          <w:lang w:val="pt-BR"/>
-        </w:rPr>
-        <w:t>Qume</w:t>
-      </w:r>
-      <w:proofErr w:type="spellEnd"/>
+      <w:r>
+        <w:rPr>
+          <w:lang w:val="pt-BR"/>
+        </w:rPr>
+        <w:t>Quem</w:t>
+      </w:r>
       <w:r>
         <w:rPr>
           <w:lang w:val="pt-BR"/>
         </w:rPr>
         <w:t xml:space="preserve"> </w:t>
       </w:r>
-      <w:proofErr w:type="gramStart"/>
-      <w:r>
-        <w:rPr>
-          <w:lang w:val="pt-BR"/>
-        </w:rPr>
-        <w:t>influencia</w:t>
-      </w:r>
-      <w:proofErr w:type="gramEnd"/>
+      <w:r>
+        <w:rPr>
+          <w:lang w:val="pt-BR"/>
+        </w:rPr>
+        <w:t>influência</w:t>
+      </w:r>
       <w:r>
         <w:rPr>
           <w:lang w:val="pt-BR"/>
         </w:rPr>
         <w:t xml:space="preserve"> tem que saber administrar </w:t>
       </w:r>
-      <w:proofErr w:type="spellStart"/>
-      <w:r>
-        <w:rPr>
-          <w:lang w:val="pt-BR"/>
-        </w:rPr>
-        <w:t>situacoes</w:t>
-      </w:r>
-      <w:proofErr w:type="spellEnd"/>
+      <w:r>
+        <w:rPr>
+          <w:lang w:val="pt-BR"/>
+        </w:rPr>
+        <w:t>situações</w:t>
+      </w:r>
       <w:r>
         <w:rPr>
           <w:lang w:val="pt-BR"/>
@@ -2066,42 +1920,36 @@
         </w:rPr>
         <w:t xml:space="preserve">Teremos </w:t>
       </w:r>
-      <w:proofErr w:type="spellStart"/>
-      <w:r>
-        <w:rPr>
-          <w:lang w:val="pt-BR"/>
-        </w:rPr>
-        <w:t>situacoes</w:t>
-      </w:r>
-      <w:proofErr w:type="spellEnd"/>
+      <w:r>
+        <w:rPr>
+          <w:lang w:val="pt-BR"/>
+        </w:rPr>
+        <w:t>situações</w:t>
+      </w:r>
       <w:r>
         <w:rPr>
           <w:lang w:val="pt-BR"/>
         </w:rPr>
         <w:t xml:space="preserve"> que como </w:t>
       </w:r>
-      <w:proofErr w:type="spellStart"/>
-      <w:r>
-        <w:rPr>
-          <w:lang w:val="pt-BR"/>
-        </w:rPr>
-        <w:t>liders</w:t>
-      </w:r>
-      <w:proofErr w:type="spellEnd"/>
+      <w:r>
+        <w:rPr>
+          <w:lang w:val="pt-BR"/>
+        </w:rPr>
+        <w:t>líderes</w:t>
+      </w:r>
       <w:r>
         <w:rPr>
           <w:lang w:val="pt-BR"/>
         </w:rPr>
         <w:t xml:space="preserve"> </w:t>
       </w:r>
-      <w:proofErr w:type="spellStart"/>
-      <w:r>
-        <w:rPr>
-          <w:lang w:val="pt-BR"/>
-        </w:rPr>
-        <w:t>nao</w:t>
-      </w:r>
-      <w:proofErr w:type="spellEnd"/>
+      <w:r>
+        <w:rPr>
+          <w:lang w:val="pt-BR"/>
+        </w:rPr>
+        <w:t>não</w:t>
+      </w:r>
       <w:r>
         <w:rPr>
           <w:lang w:val="pt-BR"/>
@@ -2121,28 +1969,24 @@
         </w:rPr>
         <w:t>MARCOS FOI DICIPULADO POR PEDRO (</w:t>
       </w:r>
-      <w:proofErr w:type="spellStart"/>
-      <w:r>
-        <w:rPr>
-          <w:lang w:val="pt-BR"/>
-        </w:rPr>
-        <w:t>Nao</w:t>
-      </w:r>
-      <w:proofErr w:type="spellEnd"/>
+      <w:r>
+        <w:rPr>
+          <w:lang w:val="pt-BR"/>
+        </w:rPr>
+        <w:t>Não</w:t>
+      </w:r>
       <w:r>
         <w:rPr>
           <w:lang w:val="pt-BR"/>
         </w:rPr>
         <w:t xml:space="preserve"> foi </w:t>
       </w:r>
-      <w:proofErr w:type="spellStart"/>
-      <w:r>
-        <w:rPr>
-          <w:lang w:val="pt-BR"/>
-        </w:rPr>
-        <w:t>apostulo</w:t>
-      </w:r>
-      <w:proofErr w:type="spellEnd"/>
+      <w:r>
+        <w:rPr>
+          <w:lang w:val="pt-BR"/>
+        </w:rPr>
+        <w:t>apóstolo</w:t>
+      </w:r>
       <w:r>
         <w:rPr>
           <w:lang w:val="pt-BR"/>
@@ -2200,14 +2044,12 @@
         </w:rPr>
         <w:t xml:space="preserve">Os evangelhos de Matheus e Lucas foram </w:t>
       </w:r>
-      <w:proofErr w:type="spellStart"/>
-      <w:r>
-        <w:rPr>
-          <w:lang w:val="pt-BR"/>
-        </w:rPr>
-        <w:t>extraidos</w:t>
-      </w:r>
-      <w:proofErr w:type="spellEnd"/>
+      <w:r>
+        <w:rPr>
+          <w:lang w:val="pt-BR"/>
+        </w:rPr>
+        <w:t>extraídos</w:t>
+      </w:r>
       <w:r>
         <w:rPr>
           <w:lang w:val="pt-BR"/>
@@ -2231,14 +2073,12 @@
         </w:rPr>
         <w:t xml:space="preserve">E o </w:t>
       </w:r>
-      <w:proofErr w:type="spellStart"/>
-      <w:r>
-        <w:rPr>
-          <w:lang w:val="pt-BR"/>
-        </w:rPr>
-        <w:t>unico</w:t>
-      </w:r>
-      <w:proofErr w:type="spellEnd"/>
+      <w:r>
+        <w:rPr>
+          <w:lang w:val="pt-BR"/>
+        </w:rPr>
+        <w:t>único</w:t>
+      </w:r>
       <w:r>
         <w:rPr>
           <w:lang w:val="pt-BR"/>
@@ -2258,28 +2098,24 @@
         </w:rPr>
         <w:t xml:space="preserve">Existem 4 escritores do evangelho de Jesus, O evangelho e um </w:t>
       </w:r>
-      <w:proofErr w:type="spellStart"/>
-      <w:r>
-        <w:rPr>
-          <w:lang w:val="pt-BR"/>
-        </w:rPr>
-        <w:t>unico</w:t>
-      </w:r>
-      <w:proofErr w:type="spellEnd"/>
+      <w:r>
+        <w:rPr>
+          <w:lang w:val="pt-BR"/>
+        </w:rPr>
+        <w:t>único</w:t>
+      </w:r>
       <w:r>
         <w:rPr>
           <w:lang w:val="pt-BR"/>
         </w:rPr>
         <w:t xml:space="preserve"> </w:t>
       </w:r>
-      <w:proofErr w:type="spellStart"/>
-      <w:r>
-        <w:rPr>
-          <w:lang w:val="pt-BR"/>
-        </w:rPr>
-        <w:t>so</w:t>
-      </w:r>
-      <w:proofErr w:type="spellEnd"/>
+      <w:r>
+        <w:rPr>
+          <w:lang w:val="pt-BR"/>
+        </w:rPr>
+        <w:t>só</w:t>
+      </w:r>
       <w:r>
         <w:rPr>
           <w:lang w:val="pt-BR"/>
@@ -2316,14 +2152,12 @@
         </w:rPr>
         <w:t xml:space="preserve">O Livro de Matheus ele foi escrito para os judeus por isso </w:t>
       </w:r>
-      <w:proofErr w:type="spellStart"/>
-      <w:r>
-        <w:rPr>
-          <w:lang w:val="pt-BR"/>
-        </w:rPr>
-        <w:t>comeca</w:t>
-      </w:r>
-      <w:proofErr w:type="spellEnd"/>
+      <w:r>
+        <w:rPr>
+          <w:lang w:val="pt-BR"/>
+        </w:rPr>
+        <w:t>começa</w:t>
+      </w:r>
       <w:r>
         <w:rPr>
           <w:lang w:val="pt-BR"/>
@@ -2361,14 +2195,12 @@
         </w:rPr>
         <w:t xml:space="preserve">, Descendente de </w:t>
       </w:r>
-      <w:proofErr w:type="spellStart"/>
-      <w:r>
-        <w:rPr>
-          <w:lang w:val="pt-BR"/>
-        </w:rPr>
-        <w:t>Abraao</w:t>
-      </w:r>
-      <w:proofErr w:type="spellEnd"/>
+      <w:r>
+        <w:rPr>
+          <w:lang w:val="pt-BR"/>
+        </w:rPr>
+        <w:t>Abraão</w:t>
+      </w:r>
       <w:r>
         <w:rPr>
           <w:lang w:val="pt-BR"/>
@@ -2437,28 +2269,24 @@
         </w:rPr>
         <w:t xml:space="preserve">O Evangelho segundo escreveu </w:t>
       </w:r>
-      <w:proofErr w:type="spellStart"/>
-      <w:r>
-        <w:rPr>
-          <w:lang w:val="pt-BR"/>
-        </w:rPr>
-        <w:t>joao</w:t>
-      </w:r>
-      <w:proofErr w:type="spellEnd"/>
+      <w:r>
+        <w:rPr>
+          <w:lang w:val="pt-BR"/>
+        </w:rPr>
+        <w:t>Joao</w:t>
+      </w:r>
       <w:r>
         <w:rPr>
           <w:lang w:val="pt-BR"/>
         </w:rPr>
         <w:t xml:space="preserve"> </w:t>
       </w:r>
-      <w:proofErr w:type="spellStart"/>
-      <w:r>
-        <w:rPr>
-          <w:lang w:val="pt-BR"/>
-        </w:rPr>
-        <w:t>nao</w:t>
-      </w:r>
-      <w:proofErr w:type="spellEnd"/>
+      <w:r>
+        <w:rPr>
+          <w:lang w:val="pt-BR"/>
+        </w:rPr>
+        <w:t>não</w:t>
+      </w:r>
       <w:r>
         <w:rPr>
           <w:lang w:val="pt-BR"/>
@@ -2508,23 +2336,7 @@
           <w:color w:val="FF0000"/>
           <w:lang w:val="pt-BR"/>
         </w:rPr>
-        <w:t xml:space="preserve">JOAO MARCOS ERA DA LINHAGEM </w:t>
-      </w:r>
-      <w:proofErr w:type="gramStart"/>
-      <w:r>
-        <w:rPr>
-          <w:color w:val="FF0000"/>
-          <w:lang w:val="pt-BR"/>
-        </w:rPr>
-        <w:t>SACERDOTAL</w:t>
-      </w:r>
-      <w:proofErr w:type="gramEnd"/>
-      <w:r>
-        <w:rPr>
-          <w:color w:val="FF0000"/>
-          <w:lang w:val="pt-BR"/>
-        </w:rPr>
-        <w:t xml:space="preserve"> MAS ELE CORTOU UM DOS SEUS DEDOS PARA NAO SER SACERDOTE </w:t>
+        <w:t>JOAO MARCOS ERA DA LINHAGEM SACERDOTAL MAS ELE CORTOU UM DOS SEUS DEDOS PARA NAO SER SACERDOTE </w:t>
       </w:r>
     </w:p>
     <w:p>
@@ -2539,23 +2351,7 @@
           <w:color w:val="FF0000"/>
           <w:lang w:val="pt-BR"/>
         </w:rPr>
-        <w:t xml:space="preserve">NO LIVRO DELE CONTA QUE ELE ESTAVA ACOMPANHANDO JESUS COM UMA CAPA, OS GUARDAS O IDENTIFICARAM </w:t>
-      </w:r>
-      <w:proofErr w:type="gramStart"/>
-      <w:r>
-        <w:rPr>
-          <w:color w:val="FF0000"/>
-          <w:lang w:val="pt-BR"/>
-        </w:rPr>
-        <w:t>POREM</w:t>
-      </w:r>
-      <w:proofErr w:type="gramEnd"/>
-      <w:r>
-        <w:rPr>
-          <w:color w:val="FF0000"/>
-          <w:lang w:val="pt-BR"/>
-        </w:rPr>
-        <w:t xml:space="preserve"> ELE CORREU E PERDEU SUA CAPA E FINOU NU. </w:t>
+        <w:t>NO LIVRO DELE CONTA QUE ELE ESTAVA ACOMPANHANDO JESUS COM UMA CAPA, OS GUARDAS O IDENTIFICARAM POREM ELE CORREU E PERDEU SUA CAPA E FINOU NU. </w:t>
       </w:r>
     </w:p>
     <w:p>
@@ -2599,72 +2395,60 @@
         </w:rPr>
         <w:t xml:space="preserve">Em uma </w:t>
       </w:r>
-      <w:proofErr w:type="spellStart"/>
-      <w:r>
-        <w:rPr>
-          <w:lang w:val="pt-BR"/>
-        </w:rPr>
-        <w:t>confrontacao</w:t>
-      </w:r>
-      <w:proofErr w:type="spellEnd"/>
+      <w:r>
+        <w:rPr>
+          <w:lang w:val="pt-BR"/>
+        </w:rPr>
+        <w:t>confrontação</w:t>
+      </w:r>
       <w:r>
         <w:rPr>
           <w:lang w:val="pt-BR"/>
         </w:rPr>
         <w:t xml:space="preserve">, algum atendimento quando </w:t>
       </w:r>
-      <w:proofErr w:type="spellStart"/>
-      <w:proofErr w:type="gramStart"/>
-      <w:r>
-        <w:rPr>
-          <w:lang w:val="pt-BR"/>
-        </w:rPr>
-        <w:t>ha</w:t>
-      </w:r>
-      <w:proofErr w:type="spellEnd"/>
-      <w:proofErr w:type="gramEnd"/>
+      <w:r>
+        <w:rPr>
+          <w:lang w:val="pt-BR"/>
+        </w:rPr>
+        <w:t>há</w:t>
+      </w:r>
       <w:r>
         <w:rPr>
           <w:lang w:val="pt-BR"/>
         </w:rPr>
         <w:t xml:space="preserve"> uma </w:t>
       </w:r>
-      <w:proofErr w:type="spellStart"/>
-      <w:r>
-        <w:rPr>
-          <w:lang w:val="pt-BR"/>
-        </w:rPr>
-        <w:t>situacao</w:t>
-      </w:r>
-      <w:proofErr w:type="spellEnd"/>
+      <w:r>
+        <w:rPr>
+          <w:lang w:val="pt-BR"/>
+        </w:rPr>
+        <w:t>situação</w:t>
+      </w:r>
       <w:r>
         <w:rPr>
           <w:lang w:val="pt-BR"/>
         </w:rPr>
         <w:t xml:space="preserve"> adversa podemos usar as perguntas como chave para tentar entender o que e a verdade concreta. As suas partes </w:t>
       </w:r>
-      <w:proofErr w:type="gramStart"/>
-      <w:r>
-        <w:rPr>
-          <w:lang w:val="pt-BR"/>
-        </w:rPr>
-        <w:t>tem</w:t>
-      </w:r>
-      <w:proofErr w:type="gramEnd"/>
+      <w:r>
+        <w:rPr>
+          <w:lang w:val="pt-BR"/>
+        </w:rPr>
+        <w:t>têm</w:t>
+      </w:r>
       <w:r>
         <w:rPr>
           <w:lang w:val="pt-BR"/>
         </w:rPr>
         <w:t xml:space="preserve"> uma verdade subjetiva que e verdade para eles, mas confrontando </w:t>
       </w:r>
-      <w:proofErr w:type="spellStart"/>
-      <w:r>
-        <w:rPr>
-          <w:lang w:val="pt-BR"/>
-        </w:rPr>
-        <w:t>nos</w:t>
-      </w:r>
-      <w:proofErr w:type="spellEnd"/>
+      <w:r>
+        <w:rPr>
+          <w:lang w:val="pt-BR"/>
+        </w:rPr>
+        <w:t>nós</w:t>
+      </w:r>
       <w:r>
         <w:rPr>
           <w:lang w:val="pt-BR"/>

</xml_diff>